<commit_message>
removed second and milisecond from start/end time
</commit_message>
<xml_diff>
--- a/input.docx
+++ b/input.docx
@@ -362,7 +362,31 @@
                                   <w:sz w:val="14"/>
                                   <w:szCs w:val="14"/>
                                 </w:rPr>
-                                <w:t>{start} - {end}</w:t>
+                                <w:t>{</w:t>
+                              </w:r>
+                              <w:proofErr w:type="gramStart"/>
+                              <w:r>
+                                <w:rPr>
+                                  <w:rStyle w:val="Emphasis"/>
+                                  <w:b w:val="0"/>
+                                  <w:bCs w:val="0"/>
+                                  <w:color w:val="auto"/>
+                                  <w:sz w:val="14"/>
+                                  <w:szCs w:val="14"/>
+                                </w:rPr>
+                                <w:t>start</w:t>
+                              </w:r>
+                              <w:proofErr w:type="gramEnd"/>
+                              <w:r>
+                                <w:rPr>
+                                  <w:rStyle w:val="Emphasis"/>
+                                  <w:b w:val="0"/>
+                                  <w:bCs w:val="0"/>
+                                  <w:color w:val="auto"/>
+                                  <w:sz w:val="14"/>
+                                  <w:szCs w:val="14"/>
+                                </w:rPr>
+                                <w:t>} - {end}</w:t>
                               </w:r>
                             </w:p>
                           </w:txbxContent>
@@ -1033,7 +1057,31 @@
                             <w:sz w:val="14"/>
                             <w:szCs w:val="14"/>
                           </w:rPr>
-                          <w:t>{start} - {end}</w:t>
+                          <w:t>{</w:t>
+                        </w:r>
+                        <w:proofErr w:type="gramStart"/>
+                        <w:r>
+                          <w:rPr>
+                            <w:rStyle w:val="Emphasis"/>
+                            <w:b w:val="0"/>
+                            <w:bCs w:val="0"/>
+                            <w:color w:val="auto"/>
+                            <w:sz w:val="14"/>
+                            <w:szCs w:val="14"/>
+                          </w:rPr>
+                          <w:t>start</w:t>
+                        </w:r>
+                        <w:proofErr w:type="gramEnd"/>
+                        <w:r>
+                          <w:rPr>
+                            <w:rStyle w:val="Emphasis"/>
+                            <w:b w:val="0"/>
+                            <w:bCs w:val="0"/>
+                            <w:color w:val="auto"/>
+                            <w:sz w:val="14"/>
+                            <w:szCs w:val="14"/>
+                          </w:rPr>
+                          <w:t>} - {end}</w:t>
                         </w:r>
                       </w:p>
                     </w:txbxContent>
@@ -1377,7 +1425,6 @@
         </w:rPr>
         <w:t xml:space="preserve">جناب آقای </w:t>
       </w:r>
-      <w:bookmarkStart w:id="0" w:name="_GoBack"/>
       <w:r>
         <w:rPr>
           <w:rtl/>
@@ -1395,7 +1442,6 @@
         </w:rPr>
         <w:t>}</w:t>
       </w:r>
-      <w:bookmarkEnd w:id="0"/>
       <w:r>
         <w:rPr>
           <w:rFonts w:hint="cs"/>
@@ -1793,6 +1839,8 @@
           <w:rtl/>
         </w:rPr>
       </w:pPr>
+      <w:bookmarkStart w:id="0" w:name="_GoBack"/>
+      <w:bookmarkEnd w:id="0"/>
       <w:r>
         <w:rPr>
           <w:rtl/>
@@ -2219,7 +2267,7 @@
         </mc:Choice>
         <mc:Fallback>
           <w:pict>
-            <v:line w14:anchorId="1ADF6A81" id="Straight Connector 65" o:spid="_x0000_s1026" style="position:absolute;flip:y;z-index:251643904;visibility:visible;mso-wrap-style:square;mso-width-percent:0;mso-height-percent:0;mso-wrap-distance-left:9pt;mso-wrap-distance-top:0;mso-wrap-distance-right:9pt;mso-wrap-distance-bottom:0;mso-position-horizontal:absolute;mso-position-horizontal-relative:page;mso-position-vertical:absolute;mso-position-vertical-relative:text;mso-width-percent:0;mso-height-percent:0;mso-width-relative:margin;mso-height-relative:margin" from="163.5pt,-20.55pt" to="597.05pt,-20.55pt" o:gfxdata="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" strokecolor="#c00000" strokeweight="2pt">
+            <v:line w14:anchorId="076642B0" id="Straight Connector 65" o:spid="_x0000_s1026" style="position:absolute;flip:y;z-index:251643904;visibility:visible;mso-wrap-style:square;mso-width-percent:0;mso-height-percent:0;mso-wrap-distance-left:9pt;mso-wrap-distance-top:0;mso-wrap-distance-right:9pt;mso-wrap-distance-bottom:0;mso-position-horizontal:absolute;mso-position-horizontal-relative:page;mso-position-vertical:absolute;mso-position-vertical-relative:text;mso-width-percent:0;mso-height-percent:0;mso-width-relative:margin;mso-height-relative:margin" from="163.5pt,-20.55pt" to="597.05pt,-20.55pt" o:gfxdata="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" strokecolor="#c00000" strokeweight="2pt">
               <w10:wrap anchorx="page"/>
             </v:line>
           </w:pict>
@@ -2928,7 +2976,7 @@
         </mc:Choice>
         <mc:Fallback>
           <w:pict>
-            <v:line w14:anchorId="19E7D46D" id="Straight Connector 4" o:spid="_x0000_s1026" style="position:absolute;flip:y;z-index:251632640;visibility:visible;mso-wrap-style:square;mso-width-percent:0;mso-height-percent:0;mso-wrap-distance-left:9pt;mso-wrap-distance-top:0;mso-wrap-distance-right:9pt;mso-wrap-distance-bottom:0;mso-position-horizontal:absolute;mso-position-horizontal-relative:page;mso-position-vertical:absolute;mso-position-vertical-relative:text;mso-width-percent:0;mso-height-percent:0;mso-width-relative:margin;mso-height-relative:margin" from="147.2pt,-20.5pt" to="611.6pt,-20.5pt" o:gfxdata="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" strokecolor="#c00000" strokeweight="2pt">
+            <v:line w14:anchorId="33DDB1F9" id="Straight Connector 4" o:spid="_x0000_s1026" style="position:absolute;flip:y;z-index:251632640;visibility:visible;mso-wrap-style:square;mso-width-percent:0;mso-height-percent:0;mso-wrap-distance-left:9pt;mso-wrap-distance-top:0;mso-wrap-distance-right:9pt;mso-wrap-distance-bottom:0;mso-position-horizontal:absolute;mso-position-horizontal-relative:page;mso-position-vertical:absolute;mso-position-vertical-relative:text;mso-width-percent:0;mso-height-percent:0;mso-width-relative:margin;mso-height-relative:margin" from="147.2pt,-20.5pt" to="611.6pt,-20.5pt" o:gfxdata="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" strokecolor="#c00000" strokeweight="2pt">
               <w10:wrap anchorx="page"/>
             </v:line>
           </w:pict>
@@ -3370,7 +3418,7 @@
         </mc:Choice>
         <mc:Fallback>
           <w:pict>
-            <v:rect w14:anchorId="40F3F4C8" id="Rectangle 38" o:spid="_x0000_s1026" style="position:absolute;margin-left:485.55pt;margin-top:-10.25pt;width:37.65pt;height:37.65pt;rotation:-1497095fd;z-index:251680768;visibility:visible;mso-wrap-style:square;mso-wrap-distance-left:9pt;mso-wrap-distance-top:0;mso-wrap-distance-right:9pt;mso-wrap-distance-bottom:0;mso-position-horizontal:absolute;mso-position-horizontal-relative:text;mso-position-vertical:absolute;mso-position-vertical-relative:text;v-text-anchor:middle" o:gfxdata="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" fillcolor="#002060" strokecolor="white [3212]" strokeweight="1pt"/>
+            <v:rect w14:anchorId="470AA495" id="Rectangle 38" o:spid="_x0000_s1026" style="position:absolute;margin-left:485.55pt;margin-top:-10.25pt;width:37.65pt;height:37.65pt;rotation:-1497095fd;z-index:251680768;visibility:visible;mso-wrap-style:square;mso-wrap-distance-left:9pt;mso-wrap-distance-top:0;mso-wrap-distance-right:9pt;mso-wrap-distance-bottom:0;mso-position-horizontal:absolute;mso-position-horizontal-relative:text;mso-position-vertical:absolute;mso-position-vertical-relative:text;v-text-anchor:middle" o:gfxdata="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" fillcolor="#002060" strokecolor="white [3212]" strokeweight="1pt"/>
           </w:pict>
         </mc:Fallback>
       </mc:AlternateContent>
@@ -3448,7 +3496,7 @@
         </mc:Choice>
         <mc:Fallback>
           <w:pict>
-            <v:oval w14:anchorId="11B2AB0B" id="Oval 39" o:spid="_x0000_s1026" style="position:absolute;margin-left:476.7pt;margin-top:-13pt;width:36.5pt;height:36.55pt;z-index:251681792;visibility:visible;mso-wrap-style:square;mso-wrap-distance-left:9pt;mso-wrap-distance-top:0;mso-wrap-distance-right:9pt;mso-wrap-distance-bottom:0;mso-position-horizontal:absolute;mso-position-horizontal-relative:text;mso-position-vertical:absolute;mso-position-vertical-relative:text;v-text-anchor:middle" o:gfxdata="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" fillcolor="#002060" strokecolor="white [3212]" strokeweight="1pt"/>
+            <v:oval w14:anchorId="4AFEBD8F" id="Oval 39" o:spid="_x0000_s1026" style="position:absolute;margin-left:476.7pt;margin-top:-13pt;width:36.5pt;height:36.55pt;z-index:251681792;visibility:visible;mso-wrap-style:square;mso-wrap-distance-left:9pt;mso-wrap-distance-top:0;mso-wrap-distance-right:9pt;mso-wrap-distance-bottom:0;mso-position-horizontal:absolute;mso-position-horizontal-relative:text;mso-position-vertical:absolute;mso-position-vertical-relative:text;v-text-anchor:middle" o:gfxdata="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" fillcolor="#002060" strokecolor="white [3212]" strokeweight="1pt"/>
           </w:pict>
         </mc:Fallback>
       </mc:AlternateContent>
@@ -3877,7 +3925,7 @@
         </mc:Choice>
         <mc:Fallback>
           <w:pict>
-            <v:line w14:anchorId="7C7A4032" id="Straight Connector 61" o:spid="_x0000_s1026" style="position:absolute;z-index:251639808;visibility:visible;mso-wrap-style:square;mso-width-percent:0;mso-height-percent:0;mso-wrap-distance-left:9pt;mso-wrap-distance-top:0;mso-wrap-distance-right:9pt;mso-wrap-distance-bottom:0;mso-position-horizontal:right;mso-position-horizontal-relative:page;mso-position-vertical:absolute;mso-position-vertical-relative:text;mso-width-percent:0;mso-height-percent:0;mso-width-relative:margin;mso-height-relative:margin" from="39.7pt,42.1pt" to="130.6pt,43.45pt" o:gfxdata="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" strokecolor="#c00000" strokeweight="2pt">
+            <v:line w14:anchorId="2B3BA83B" id="Straight Connector 61" o:spid="_x0000_s1026" style="position:absolute;z-index:251639808;visibility:visible;mso-wrap-style:square;mso-width-percent:0;mso-height-percent:0;mso-wrap-distance-left:9pt;mso-wrap-distance-top:0;mso-wrap-distance-right:9pt;mso-wrap-distance-bottom:0;mso-position-horizontal:right;mso-position-horizontal-relative:page;mso-position-vertical:absolute;mso-position-vertical-relative:text;mso-width-percent:0;mso-height-percent:0;mso-width-relative:margin;mso-height-relative:margin" from="39.7pt,42.1pt" to="130.6pt,43.45pt" o:gfxdata="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" strokecolor="#c00000" strokeweight="2pt">
               <w10:wrap anchorx="page"/>
             </v:line>
           </w:pict>
@@ -4253,7 +4301,7 @@
         </mc:Choice>
         <mc:Fallback>
           <w:pict>
-            <v:group w14:anchorId="158977EC" id="Group 9" o:spid="_x0000_s1026" style="position:absolute;margin-left:469.7pt;margin-top:-14.1pt;width:46.85pt;height:39.95pt;z-index:251677696" coordsize="5950,5072" o:gfxdata="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">
+            <v:group w14:anchorId="29E38D7A" id="Group 9" o:spid="_x0000_s1026" style="position:absolute;margin-left:469.7pt;margin-top:-14.1pt;width:46.85pt;height:39.95pt;z-index:251677696" coordsize="5950,5072" o:gfxdata="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">
               <v:rect id="Rectangle 72" o:spid="_x0000_s1027" style="position:absolute;left:1170;top:292;width:4780;height:4780;rotation:-1497095fd;visibility:visible;mso-wrap-style:square;v-text-anchor:middle" o:gfxdata="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" fillcolor="#002060" strokecolor="white [3212]" strokeweight="1pt"/>
               <v:oval id="Oval 73" o:spid="_x0000_s1028" style="position:absolute;width:4637;height:4644;visibility:visible;mso-wrap-style:square;v-text-anchor:middle" o:gfxdata="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" fillcolor="#002060" strokecolor="white [3212]" strokeweight="1pt"/>
             </v:group>
@@ -4338,7 +4386,7 @@
         </mc:Choice>
         <mc:Fallback>
           <w:pict>
-            <v:rect w14:anchorId="437E88DF" id="Rectangle 24" o:spid="_x0000_s1026" style="position:absolute;margin-left:467.15pt;margin-top:81.85pt;width:61.75pt;height:50.35pt;z-index:251635712;visibility:visible;mso-wrap-style:square;mso-width-percent:0;mso-height-percent:0;mso-wrap-distance-left:9pt;mso-wrap-distance-top:0;mso-wrap-distance-right:9pt;mso-wrap-distance-bottom:0;mso-position-horizontal:absolute;mso-position-horizontal-relative:text;mso-position-vertical:absolute;mso-position-vertical-relative:text;mso-width-percent:0;mso-height-percent:0;mso-width-relative:margin;mso-height-relative:margin;v-text-anchor:middle" o:gfxdata="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" fillcolor="white [3212]" stroked="f" strokeweight="1.25pt"/>
+            <v:rect w14:anchorId="309F0890" id="Rectangle 24" o:spid="_x0000_s1026" style="position:absolute;margin-left:467.15pt;margin-top:81.85pt;width:61.75pt;height:50.35pt;z-index:251635712;visibility:visible;mso-wrap-style:square;mso-width-percent:0;mso-height-percent:0;mso-wrap-distance-left:9pt;mso-wrap-distance-top:0;mso-wrap-distance-right:9pt;mso-wrap-distance-bottom:0;mso-position-horizontal:absolute;mso-position-horizontal-relative:text;mso-position-vertical:absolute;mso-position-vertical-relative:text;mso-width-percent:0;mso-height-percent:0;mso-width-relative:margin;mso-height-relative:margin;v-text-anchor:middle" o:gfxdata="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" fillcolor="white [3212]" stroked="f" strokeweight="1.25pt"/>
           </w:pict>
         </mc:Fallback>
       </mc:AlternateContent>
@@ -4422,7 +4470,7 @@
         </mc:Choice>
         <mc:Fallback>
           <w:pict>
-            <v:roundrect w14:anchorId="6DC24F42" id="Rectangle: Rounded Corners 25" o:spid="_x0000_s1026" style="position:absolute;margin-left:463.25pt;margin-top:179.75pt;width:71.3pt;height:529.4pt;z-index:251638784;visibility:visible;mso-wrap-style:square;mso-width-percent:0;mso-height-percent:0;mso-wrap-distance-left:9pt;mso-wrap-distance-top:0;mso-wrap-distance-right:9pt;mso-wrap-distance-bottom:0;mso-position-horizontal:absolute;mso-position-horizontal-relative:margin;mso-position-vertical:absolute;mso-position-vertical-relative:text;mso-width-percent:0;mso-height-percent:0;mso-width-relative:margin;mso-height-relative:margin;v-text-anchor:middle" arcsize="1933f" o:gfxdata="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" fillcolor="white [3212]" stroked="f" strokeweight="1.25pt">
+            <v:roundrect w14:anchorId="04770761" id="Rectangle: Rounded Corners 25" o:spid="_x0000_s1026" style="position:absolute;margin-left:463.25pt;margin-top:179.75pt;width:71.3pt;height:529.4pt;z-index:251638784;visibility:visible;mso-wrap-style:square;mso-width-percent:0;mso-height-percent:0;mso-wrap-distance-left:9pt;mso-wrap-distance-top:0;mso-wrap-distance-right:9pt;mso-wrap-distance-bottom:0;mso-position-horizontal:absolute;mso-position-horizontal-relative:margin;mso-position-vertical:absolute;mso-position-vertical-relative:text;mso-width-percent:0;mso-height-percent:0;mso-width-relative:margin;mso-height-relative:margin;v-text-anchor:middle" arcsize="1933f" o:gfxdata="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" fillcolor="white [3212]" stroked="f" strokeweight="1.25pt">
               <w10:wrap anchorx="margin"/>
             </v:roundrect>
           </w:pict>
@@ -7916,7 +7964,7 @@
         </mc:Choice>
         <mc:Fallback>
           <w:pict>
-            <v:rect w14:anchorId="50D92322" id="Rectangle 17" o:spid="_x0000_s1026" style="position:absolute;margin-left:467pt;margin-top:80pt;width:62.35pt;height:2.85pt;z-index:251645952;visibility:visible;mso-wrap-style:square;mso-width-percent:0;mso-height-percent:0;mso-wrap-distance-left:9pt;mso-wrap-distance-top:0;mso-wrap-distance-right:9pt;mso-wrap-distance-bottom:0;mso-position-horizontal:absolute;mso-position-horizontal-relative:text;mso-position-vertical:absolute;mso-position-vertical-relative:text;mso-width-percent:0;mso-height-percent:0;mso-width-relative:margin;mso-height-relative:margin;v-text-anchor:middle" o:gfxdata="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" fillcolor="#c00000" stroked="f" strokeweight="1.25pt"/>
+            <v:rect w14:anchorId="6D0702F3" id="Rectangle 17" o:spid="_x0000_s1026" style="position:absolute;margin-left:467pt;margin-top:80pt;width:62.35pt;height:2.85pt;z-index:251645952;visibility:visible;mso-wrap-style:square;mso-width-percent:0;mso-height-percent:0;mso-wrap-distance-left:9pt;mso-wrap-distance-top:0;mso-wrap-distance-right:9pt;mso-wrap-distance-bottom:0;mso-position-horizontal:absolute;mso-position-horizontal-relative:text;mso-position-vertical:absolute;mso-position-vertical-relative:text;mso-width-percent:0;mso-height-percent:0;mso-width-relative:margin;mso-height-relative:margin;v-text-anchor:middle" o:gfxdata="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" fillcolor="#c00000" stroked="f" strokeweight="1.25pt"/>
           </w:pict>
         </mc:Fallback>
       </mc:AlternateContent>
@@ -8000,7 +8048,7 @@
         </mc:Choice>
         <mc:Fallback>
           <w:pict>
-            <v:roundrect w14:anchorId="649B9B05" id="Rounded Rectangle 23" o:spid="_x0000_s1026" style="position:absolute;margin-left:474.55pt;margin-top:139.2pt;width:47.65pt;height:25.9pt;z-index:251637760;visibility:visible;mso-wrap-style:square;mso-width-percent:0;mso-height-percent:0;mso-wrap-distance-left:9pt;mso-wrap-distance-top:0;mso-wrap-distance-right:9pt;mso-wrap-distance-bottom:0;mso-position-horizontal:absolute;mso-position-horizontal-relative:text;mso-position-vertical:absolute;mso-position-vertical-relative:text;mso-width-percent:0;mso-height-percent:0;mso-width-relative:margin;mso-height-relative:margin;v-text-anchor:middle" arcsize="4418f" o:gfxdata="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" fillcolor="#c00000" stroked="f" strokeweight="1.25pt"/>
+            <v:roundrect w14:anchorId="341D0EF7" id="Rounded Rectangle 23" o:spid="_x0000_s1026" style="position:absolute;margin-left:474.55pt;margin-top:139.2pt;width:47.65pt;height:25.9pt;z-index:251637760;visibility:visible;mso-wrap-style:square;mso-width-percent:0;mso-height-percent:0;mso-wrap-distance-left:9pt;mso-wrap-distance-top:0;mso-wrap-distance-right:9pt;mso-wrap-distance-bottom:0;mso-position-horizontal:absolute;mso-position-horizontal-relative:text;mso-position-vertical:absolute;mso-position-vertical-relative:text;mso-width-percent:0;mso-height-percent:0;mso-width-relative:margin;mso-height-relative:margin;v-text-anchor:middle" arcsize="4418f" o:gfxdata="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" fillcolor="#c00000" stroked="f" strokeweight="1.25pt"/>
           </w:pict>
         </mc:Fallback>
       </mc:AlternateContent>
@@ -10189,7 +10237,7 @@
 </file>
 
 <file path=customXml/itemProps1.xml><?xml version="1.0" encoding="utf-8"?>
-<ds:datastoreItem xmlns:ds="http://schemas.openxmlformats.org/officeDocument/2006/customXml" ds:itemID="{F8C3BEFA-9206-400B-912A-E75D2BFDDFF8}">
+<ds:datastoreItem xmlns:ds="http://schemas.openxmlformats.org/officeDocument/2006/customXml" ds:itemID="{1872D02E-F1FC-4F94-B5BC-363E3F31C297}">
   <ds:schemaRefs>
     <ds:schemaRef ds:uri="http://schemas.openxmlformats.org/officeDocument/2006/bibliography"/>
   </ds:schemaRefs>

</xml_diff>